<commit_message>
output fixed screen for vhp
</commit_message>
<xml_diff>
--- a/PMSClient/Documents/储备库整理操作说明.docx
+++ b/PMSClient/Documents/储备库整理操作说明.docx
@@ -5,20 +5,12 @@
     <w:p>
       <w:pPr>
         <w:pStyle w:val="a3"/>
-        <w:rPr>
-          <w:rFonts w:hint="eastAsia"/>
-        </w:rPr>
       </w:pPr>
       <w:r>
         <w:t>储备库整理操作说明</w:t>
       </w:r>
     </w:p>
     <w:p>
-      <w:pPr>
-        <w:rPr>
-          <w:rFonts w:hint="eastAsia"/>
-        </w:rPr>
-      </w:pPr>
       <w:r>
         <w:rPr>
           <w:rFonts w:hint="eastAsia"/>
@@ -27,11 +19,6 @@
       </w:r>
     </w:p>
     <w:p>
-      <w:pPr>
-        <w:rPr>
-          <w:rFonts w:hint="eastAsia"/>
-        </w:rPr>
-      </w:pPr>
       <w:r>
         <w:rPr>
           <w:rFonts w:hint="eastAsia"/>
@@ -39,47 +26,17 @@
         <w:t>2019-4-10</w:t>
       </w:r>
     </w:p>
-    <w:p>
-      <w:pPr>
-        <w:rPr>
-          <w:rFonts w:hint="eastAsia"/>
-        </w:rPr>
-      </w:pPr>
-    </w:p>
-    <w:p>
-      <w:pPr>
-        <w:rPr>
-          <w:rFonts w:hint="eastAsia"/>
-        </w:rPr>
-      </w:pPr>
-      <w:proofErr w:type="gramStart"/>
-      <w:r>
-        <w:rPr>
-          <w:rFonts w:hint="eastAsia"/>
-        </w:rPr>
-        <w:t>储备库指多做</w:t>
-      </w:r>
-      <w:proofErr w:type="gramEnd"/>
-      <w:r>
-        <w:rPr>
-          <w:rFonts w:hint="eastAsia"/>
-        </w:rPr>
-        <w:t>的没有发货的靶材，对其进行管理的目的是为了方便统计，方便查找。</w:t>
-      </w:r>
-    </w:p>
-    <w:p>
-      <w:pPr>
-        <w:rPr>
-          <w:rFonts w:hint="eastAsia"/>
-        </w:rPr>
-      </w:pPr>
-    </w:p>
-    <w:p>
-      <w:pPr>
-        <w:rPr>
-          <w:rFonts w:hint="eastAsia"/>
-        </w:rPr>
-      </w:pPr>
+    <w:p/>
+    <w:p>
+      <w:r>
+        <w:rPr>
+          <w:rFonts w:hint="eastAsia"/>
+        </w:rPr>
+        <w:t>储备库指多做的没有发货的靶材，对其进行管理的目的是为了方便统计，方便查找。</w:t>
+      </w:r>
+    </w:p>
+    <w:p/>
+    <w:p>
       <w:r>
         <w:rPr>
           <w:rFonts w:hint="eastAsia"/>
@@ -99,19 +56,8 @@
         <w:t>设计增加了新的储备库管理模块用来管理储备库。</w:t>
       </w:r>
     </w:p>
-    <w:p>
-      <w:pPr>
-        <w:rPr>
-          <w:rFonts w:hint="eastAsia"/>
-        </w:rPr>
-      </w:pPr>
-    </w:p>
-    <w:p>
-      <w:pPr>
-        <w:rPr>
-          <w:rFonts w:hint="eastAsia"/>
-        </w:rPr>
-      </w:pPr>
+    <w:p/>
+    <w:p>
       <w:r>
         <w:rPr>
           <w:rFonts w:hint="eastAsia"/>
@@ -120,37 +66,30 @@
       </w:r>
     </w:p>
     <w:p>
-      <w:pPr>
-        <w:rPr>
-          <w:rFonts w:hint="eastAsia"/>
-        </w:rPr>
-      </w:pPr>
       <w:r>
         <w:rPr>
           <w:rFonts w:hint="eastAsia"/>
         </w:rPr>
         <w:t>需要使用的工具</w:t>
       </w:r>
-    </w:p>
-    <w:p>
-      <w:pPr>
-        <w:rPr>
-          <w:rFonts w:hint="eastAsia"/>
-        </w:rPr>
-      </w:pPr>
+      <w:r>
+        <w:rPr>
+          <w:rFonts w:hint="eastAsia"/>
+        </w:rPr>
+        <w:t>：</w:t>
+      </w:r>
       <w:r>
         <w:rPr>
           <w:rFonts w:hint="eastAsia"/>
         </w:rPr>
         <w:t>塑料分隔盒</w:t>
       </w:r>
-    </w:p>
-    <w:p>
-      <w:pPr>
-        <w:rPr>
-          <w:rFonts w:hint="eastAsia"/>
-        </w:rPr>
-      </w:pPr>
+      <w:r>
+        <w:rPr>
+          <w:rFonts w:hint="eastAsia"/>
+        </w:rPr>
+        <w:t>+</w:t>
+      </w:r>
       <w:r>
         <w:rPr>
           <w:rFonts w:hint="eastAsia"/>
@@ -158,19 +97,8 @@
         <w:t>样品袋若干</w:t>
       </w:r>
     </w:p>
-    <w:p>
-      <w:pPr>
-        <w:rPr>
-          <w:rFonts w:hint="eastAsia"/>
-        </w:rPr>
-      </w:pPr>
-    </w:p>
-    <w:p>
-      <w:pPr>
-        <w:rPr>
-          <w:rFonts w:hint="eastAsia"/>
-        </w:rPr>
-      </w:pPr>
+    <w:p/>
+    <w:p>
       <w:r>
         <w:rPr>
           <w:rFonts w:hint="eastAsia"/>
@@ -181,9 +109,6 @@
     <w:p>
       <w:pPr>
         <w:jc w:val="left"/>
-        <w:rPr>
-          <w:rFonts w:hint="eastAsia"/>
-        </w:rPr>
       </w:pPr>
       <w:r>
         <w:rPr>
@@ -207,7 +132,7 @@
                     </pic:cNvPicPr>
                   </pic:nvPicPr>
                   <pic:blipFill>
-                    <a:blip r:embed="rId4"/>
+                    <a:blip r:embed="rId6"/>
                     <a:srcRect/>
                     <a:stretch>
                       <a:fillRect/>
@@ -239,9 +164,6 @@
     <w:p>
       <w:pPr>
         <w:jc w:val="left"/>
-        <w:rPr>
-          <w:rFonts w:hint="eastAsia"/>
-        </w:rPr>
       </w:pPr>
       <w:r>
         <w:t>整理规则</w:t>
@@ -253,9 +175,6 @@
     <w:p>
       <w:pPr>
         <w:jc w:val="left"/>
-        <w:rPr>
-          <w:rFonts w:hint="eastAsia"/>
-        </w:rPr>
       </w:pPr>
       <w:r>
         <w:rPr>
@@ -279,6 +198,57 @@
           <w:rFonts w:hint="eastAsia"/>
         </w:rPr>
       </w:pPr>
+      <w:r>
+        <w:rPr>
+          <w:rFonts w:hint="eastAsia"/>
+        </w:rPr>
+        <w:t>格子</w:t>
+      </w:r>
+      <w:r>
+        <w:rPr>
+          <w:rFonts w:hint="eastAsia"/>
+        </w:rPr>
+        <w:t>盒</w:t>
+      </w:r>
+      <w:r>
+        <w:rPr>
+          <w:rFonts w:hint="eastAsia"/>
+        </w:rPr>
+        <w:t>从左到右，从上到下的顺序</w:t>
+      </w:r>
+      <w:r>
+        <w:rPr>
+          <w:rFonts w:hint="eastAsia"/>
+        </w:rPr>
+        <w:t>排列</w:t>
+      </w:r>
+    </w:p>
+    <w:p>
+      <w:pPr>
+        <w:jc w:val="left"/>
+        <w:rPr>
+          <w:rFonts w:hint="eastAsia"/>
+        </w:rPr>
+      </w:pPr>
+      <w:r>
+        <w:rPr>
+          <w:rFonts w:hint="eastAsia"/>
+        </w:rPr>
+        <w:t>每个塑料盒子外面要贴标签指明整个盒子的编号范围</w:t>
+      </w:r>
+    </w:p>
+    <w:p>
+      <w:pPr>
+        <w:jc w:val="left"/>
+        <w:rPr>
+          <w:rFonts w:hint="eastAsia"/>
+        </w:rPr>
+      </w:pPr>
+    </w:p>
+    <w:p>
+      <w:pPr>
+        <w:jc w:val="left"/>
+      </w:pPr>
     </w:p>
     <w:p>
       <w:pPr>
@@ -313,13 +283,29 @@
           <w:rFonts w:hint="eastAsia"/>
         </w:rPr>
       </w:pPr>
-    </w:p>
-    <w:p>
-      <w:pPr>
-        <w:jc w:val="left"/>
-        <w:rPr>
-          <w:rFonts w:hint="eastAsia"/>
-        </w:rPr>
+      <w:r>
+        <w:rPr>
+          <w:rFonts w:hint="eastAsia"/>
+        </w:rPr>
+        <w:t>不规范的样品袋和标签要替换成规范的</w:t>
+      </w:r>
+    </w:p>
+    <w:p>
+      <w:pPr>
+        <w:jc w:val="left"/>
+        <w:rPr>
+          <w:rFonts w:hint="eastAsia"/>
+        </w:rPr>
+      </w:pPr>
+    </w:p>
+    <w:p>
+      <w:pPr>
+        <w:jc w:val="left"/>
+      </w:pPr>
+    </w:p>
+    <w:p>
+      <w:pPr>
+        <w:jc w:val="left"/>
       </w:pPr>
       <w:r>
         <w:rPr>
@@ -332,6 +318,7 @@
       <w:pPr>
         <w:jc w:val="left"/>
         <w:rPr>
+          <w:rFonts w:hint="eastAsia"/>
           <w:b/>
         </w:rPr>
       </w:pPr>
@@ -340,53 +327,49 @@
           <w:rFonts w:hint="eastAsia"/>
           <w:b/>
         </w:rPr>
-        <w:t>入了</w:t>
-      </w:r>
-      <w:proofErr w:type="gramStart"/>
+        <w:t>入了新靶材或者出了旧靶材，必须同步更新</w:t>
+      </w:r>
       <w:r>
         <w:rPr>
           <w:rFonts w:hint="eastAsia"/>
           <w:b/>
         </w:rPr>
-        <w:t>新靶材或者</w:t>
-      </w:r>
-      <w:proofErr w:type="gramEnd"/>
+        <w:t>PMS</w:t>
+      </w:r>
       <w:r>
         <w:rPr>
           <w:rFonts w:hint="eastAsia"/>
           <w:b/>
         </w:rPr>
-        <w:t>出</w:t>
-      </w:r>
-      <w:proofErr w:type="gramStart"/>
-      <w:r>
-        <w:rPr>
-          <w:rFonts w:hint="eastAsia"/>
-          <w:b/>
-        </w:rPr>
-        <w:t>了旧靶材</w:t>
-      </w:r>
-      <w:proofErr w:type="gramEnd"/>
-      <w:r>
-        <w:rPr>
-          <w:rFonts w:hint="eastAsia"/>
-          <w:b/>
-        </w:rPr>
-        <w:t>，必须同步更新</w:t>
-      </w:r>
-      <w:r>
-        <w:rPr>
-          <w:rFonts w:hint="eastAsia"/>
-          <w:b/>
-        </w:rPr>
+        <w:t>储备库记录</w:t>
+      </w:r>
+    </w:p>
+    <w:p>
+      <w:pPr>
+        <w:jc w:val="left"/>
+        <w:rPr>
+          <w:rFonts w:hint="eastAsia"/>
+        </w:rPr>
+      </w:pPr>
+      <w:r>
+        <w:rPr>
+          <w:rFonts w:hint="eastAsia"/>
+        </w:rPr>
+        <w:t>查找方法：</w:t>
+      </w:r>
+    </w:p>
+    <w:p>
+      <w:pPr>
+        <w:jc w:val="left"/>
+      </w:pPr>
+      <w:r>
+        <w:t>要查找是否有某块靶材，先在</w:t>
+      </w:r>
+      <w:r>
         <w:t>PMS</w:t>
       </w:r>
       <w:r>
-        <w:rPr>
-          <w:rFonts w:hint="eastAsia"/>
-          <w:b/>
-        </w:rPr>
-        <w:t>储备库记录</w:t>
+        <w:t>里查找，看有还是没有，如果有，记下编号，再去分隔盒里去找实际的靶材。</w:t>
       </w:r>
     </w:p>
     <w:sectPr>
@@ -397,6 +380,44 @@
     </w:sectPr>
   </w:body>
 </w:document>
+</file>
+
+<file path=word/endnotes.xml><?xml version="1.0" encoding="utf-8"?>
+<w:endnotes xmlns:ve="http://schemas.openxmlformats.org/markup-compatibility/2006" xmlns:o="urn:schemas-microsoft-com:office:office" xmlns:r="http://schemas.openxmlformats.org/officeDocument/2006/relationships" xmlns:m="http://schemas.openxmlformats.org/officeDocument/2006/math" xmlns:v="urn:schemas-microsoft-com:vml" xmlns:wp="http://schemas.openxmlformats.org/drawingml/2006/wordprocessingDrawing" xmlns:w10="urn:schemas-microsoft-com:office:word" xmlns:w="http://schemas.openxmlformats.org/wordprocessingml/2006/main" xmlns:wne="http://schemas.microsoft.com/office/word/2006/wordml">
+  <w:endnote w:type="separator" w:id="0">
+    <w:p>
+      <w:r>
+        <w:separator/>
+      </w:r>
+    </w:p>
+  </w:endnote>
+  <w:endnote w:type="continuationSeparator" w:id="1">
+    <w:p>
+      <w:r>
+        <w:continuationSeparator/>
+      </w:r>
+    </w:p>
+  </w:endnote>
+</w:endnotes>
+</file>
+
+<file path=word/footnotes.xml><?xml version="1.0" encoding="utf-8"?>
+<w:footnotes xmlns:ve="http://schemas.openxmlformats.org/markup-compatibility/2006" xmlns:o="urn:schemas-microsoft-com:office:office" xmlns:r="http://schemas.openxmlformats.org/officeDocument/2006/relationships" xmlns:m="http://schemas.openxmlformats.org/officeDocument/2006/math" xmlns:v="urn:schemas-microsoft-com:vml" xmlns:wp="http://schemas.openxmlformats.org/drawingml/2006/wordprocessingDrawing" xmlns:w10="urn:schemas-microsoft-com:office:word" xmlns:w="http://schemas.openxmlformats.org/wordprocessingml/2006/main" xmlns:wne="http://schemas.microsoft.com/office/word/2006/wordml">
+  <w:footnote w:type="separator" w:id="0">
+    <w:p>
+      <w:r>
+        <w:separator/>
+      </w:r>
+    </w:p>
+  </w:footnote>
+  <w:footnote w:type="continuationSeparator" w:id="1">
+    <w:p>
+      <w:r>
+        <w:continuationSeparator/>
+      </w:r>
+    </w:p>
+  </w:footnote>
+</w:footnotes>
 </file>
 
 <file path=word/styles.xml><?xml version="1.0" encoding="utf-8"?>
@@ -669,6 +690,75 @@
     <w:uiPriority w:val="99"/>
     <w:semiHidden/>
     <w:rsid w:val="00BF4A49"/>
+  </w:style>
+  <w:style w:type="paragraph" w:styleId="a6">
+    <w:name w:val="header"/>
+    <w:basedOn w:val="a"/>
+    <w:link w:val="Char2"/>
+    <w:uiPriority w:val="99"/>
+    <w:semiHidden/>
+    <w:unhideWhenUsed/>
+    <w:rsid w:val="002768F1"/>
+    <w:pPr>
+      <w:pBdr>
+        <w:bottom w:val="single" w:sz="6" w:space="1" w:color="auto"/>
+      </w:pBdr>
+      <w:tabs>
+        <w:tab w:val="center" w:pos="4153"/>
+        <w:tab w:val="right" w:pos="8306"/>
+      </w:tabs>
+      <w:snapToGrid w:val="0"/>
+      <w:jc w:val="center"/>
+    </w:pPr>
+    <w:rPr>
+      <w:sz w:val="18"/>
+      <w:szCs w:val="18"/>
+    </w:rPr>
+  </w:style>
+  <w:style w:type="character" w:customStyle="1" w:styleId="Char2">
+    <w:name w:val="页眉 Char"/>
+    <w:basedOn w:val="a0"/>
+    <w:link w:val="a6"/>
+    <w:uiPriority w:val="99"/>
+    <w:semiHidden/>
+    <w:rsid w:val="002768F1"/>
+    <w:rPr>
+      <w:sz w:val="18"/>
+      <w:szCs w:val="18"/>
+    </w:rPr>
+  </w:style>
+  <w:style w:type="paragraph" w:styleId="a7">
+    <w:name w:val="footer"/>
+    <w:basedOn w:val="a"/>
+    <w:link w:val="Char3"/>
+    <w:uiPriority w:val="99"/>
+    <w:semiHidden/>
+    <w:unhideWhenUsed/>
+    <w:rsid w:val="002768F1"/>
+    <w:pPr>
+      <w:tabs>
+        <w:tab w:val="center" w:pos="4153"/>
+        <w:tab w:val="right" w:pos="8306"/>
+      </w:tabs>
+      <w:snapToGrid w:val="0"/>
+      <w:jc w:val="left"/>
+    </w:pPr>
+    <w:rPr>
+      <w:sz w:val="18"/>
+      <w:szCs w:val="18"/>
+    </w:rPr>
+  </w:style>
+  <w:style w:type="character" w:customStyle="1" w:styleId="Char3">
+    <w:name w:val="页脚 Char"/>
+    <w:basedOn w:val="a0"/>
+    <w:link w:val="a7"/>
+    <w:uiPriority w:val="99"/>
+    <w:semiHidden/>
+    <w:rsid w:val="002768F1"/>
+    <w:rPr>
+      <w:sz w:val="18"/>
+      <w:szCs w:val="18"/>
+    </w:rPr>
   </w:style>
 </w:styles>
 </file>

</xml_diff>